<commit_message>
Updates sameKeys unittest to compare all possible keys.
</commit_message>
<xml_diff>
--- a/Enigma/doc/Cryptanalysis.docx
+++ b/Enigma/doc/Cryptanalysis.docx
@@ -2,6 +2,30 @@
 <file path=word/document.xml><?xml version="1.0" encoding="utf-8"?>
 <w:document xmlns:wpc="http://schemas.microsoft.com/office/word/2010/wordprocessingCanvas" xmlns:mc="http://schemas.openxmlformats.org/markup-compatibility/2006" xmlns:o="urn:schemas-microsoft-com:office:office" xmlns:r="http://schemas.openxmlformats.org/officeDocument/2006/relationships" xmlns:m="http://schemas.openxmlformats.org/officeDocument/2006/math" xmlns:v="urn:schemas-microsoft-com:vml" xmlns:wp14="http://schemas.microsoft.com/office/word/2010/wordprocessingDrawing" xmlns:wp="http://schemas.openxmlformats.org/drawingml/2006/wordprocessingDrawing" xmlns:w10="urn:schemas-microsoft-com:office:word" xmlns:w="http://schemas.openxmlformats.org/wordprocessingml/2006/main" xmlns:w14="http://schemas.microsoft.com/office/word/2010/wordml" xmlns:w15="http://schemas.microsoft.com/office/word/2012/wordml" xmlns:wpg="http://schemas.microsoft.com/office/word/2010/wordprocessingGroup" xmlns:wpi="http://schemas.microsoft.com/office/word/2010/wordprocessingInk" xmlns:wne="http://schemas.microsoft.com/office/word/2006/wordml" xmlns:wps="http://schemas.microsoft.com/office/word/2010/wordprocessingShape" mc:Ignorable="w14 w15 wp14">
   <w:body>
+    <w:p>
+      <w:r>
+        <w:t xml:space="preserve">Rotors need to have randomized alphabet order, otherwise keys “MAS” and “SSS” for example result in the </w:t>
+      </w:r>
+      <w:proofErr w:type="spellStart"/>
+      <w:r>
+        <w:t>ciphertext</w:t>
+      </w:r>
+      <w:proofErr w:type="spellEnd"/>
+      <w:r>
+        <w:t xml:space="preserve"> </w:t>
+      </w:r>
+      <w:proofErr w:type="gramStart"/>
+      <w:r>
+        <w:t>because ?</w:t>
+      </w:r>
+      <w:bookmarkStart w:id="0" w:name="_GoBack"/>
+      <w:bookmarkEnd w:id="0"/>
+      <w:proofErr w:type="gramEnd"/>
+      <w:r>
+        <w:t xml:space="preserve"> </w:t>
+      </w:r>
+    </w:p>
+    <w:p/>
     <w:p>
       <w:sdt>
         <w:sdtPr>
@@ -48,6 +72,7 @@
           <w:id w:val="-23714806"/>
           <w:citation/>
         </w:sdtPr>
+        <w:sdtEndPr/>
         <w:sdtContent>
           <w:r>
             <w:fldChar w:fldCharType="begin"/>
@@ -173,12 +198,7 @@
         </w:numPr>
       </w:pPr>
       <w:r>
-        <w:t xml:space="preserve">Try to disprove it (e.g. </w:t>
-      </w:r>
-      <w:bookmarkStart w:id="0" w:name="_GoBack"/>
-      <w:bookmarkEnd w:id="0"/>
-      <w:r>
-        <w:t>plaintext letter encodes to same letter)</w:t>
+        <w:t>Try to disprove it (e.g. plaintext letter encodes to same letter)</w:t>
       </w:r>
     </w:p>
     <w:sectPr>
@@ -1064,7 +1084,7 @@
 </file>
 
 <file path=customXml/itemProps1.xml><?xml version="1.0" encoding="utf-8"?>
-<ds:datastoreItem xmlns:ds="http://schemas.openxmlformats.org/officeDocument/2006/customXml" ds:itemID="{79791547-7D92-45E0-9B8B-29682B6302FB}">
+<ds:datastoreItem xmlns:ds="http://schemas.openxmlformats.org/officeDocument/2006/customXml" ds:itemID="{BC5276CA-9E20-42D4-BA06-214F7AF27A5D}">
   <ds:schemaRefs>
     <ds:schemaRef ds:uri="http://schemas.openxmlformats.org/officeDocument/2006/bibliography"/>
   </ds:schemaRefs>

</xml_diff>